<commit_message>
popunjena baza-ne pokrece se kod
</commit_message>
<xml_diff>
--- a/gradovi/Drogeda.docx
+++ b/gradovi/Drogeda.docx
@@ -16,7 +16,6 @@
       <w:r>
         <w:rPr>
           <w:rFonts w:ascii="Arial" w:eastAsia="Times New Roman" w:hAnsi="Arial" w:cs="Arial"/>
-          <w:b/>
           <w:bCs/>
           <w:noProof/>
           <w:sz w:val="21"/>
@@ -542,7 +541,16 @@
             <w:rStyle w:val="Hyperlink"/>
             <w:noProof/>
           </w:rPr>
-          <w:t>https://dynamic-media-cdn.tripadvisor.com/media/photo-o/0d/fc/1b/24/drogheda.jpg?w=700&amp;h=500&amp;s=1</w:t>
+          <w:t>https://dynamic-media-cdn.tripadvisor.com/media/photo-</w:t>
+        </w:r>
+        <w:bookmarkStart w:id="0" w:name="_GoBack"/>
+        <w:bookmarkEnd w:id="0"/>
+        <w:r>
+          <w:rPr>
+            <w:rStyle w:val="Hyperlink"/>
+            <w:noProof/>
+          </w:rPr>
+          <w:t>o/0d/fc/1b/24/drogheda.jpg?w=700&amp;h=500&amp;s=1</w:t>
         </w:r>
       </w:hyperlink>
       <w:r>
@@ -551,8 +559,36 @@
         </w:rPr>
         <w:t xml:space="preserve"> </w:t>
       </w:r>
-      <w:bookmarkStart w:id="0" w:name="_GoBack"/>
-      <w:bookmarkEnd w:id="0"/>
+    </w:p>
+    <w:p>
+      <w:pPr>
+        <w:pStyle w:val="HTMLPreformatted"/>
+        <w:shd w:val="clear" w:color="auto" w:fill="2B2B2B"/>
+        <w:rPr>
+          <w:color w:val="A9B7C6"/>
+          <w:lang w:val="sr-Latn-BA" w:eastAsia="sr-Latn-BA"/>
+        </w:rPr>
+      </w:pPr>
+      <w:r>
+        <w:rPr>
+          <w:noProof/>
+        </w:rPr>
+        <w:t xml:space="preserve">video: </w:t>
+      </w:r>
+      <w:r>
+        <w:rPr>
+          <w:color w:val="6A8759"/>
+          <w:lang w:val="sr-Latn-BA" w:eastAsia="sr-Latn-BA"/>
+        </w:rPr>
+        <w:t>https://www.youtube.com/watch?v=UDIAKA4mvf8&amp;ab_channel=ExploreIreland</w:t>
+      </w:r>
+    </w:p>
+    <w:p>
+      <w:pPr>
+        <w:rPr>
+          <w:noProof/>
+        </w:rPr>
+      </w:pPr>
     </w:p>
     <w:sectPr>
       <w:pgSz w:w="12240" w:h="15840"/>

</xml_diff>